<commit_message>
Done for Data Science in Biology
</commit_message>
<xml_diff>
--- a/articles/Original/DATA SCIENCE IN BIOLOGY PERSONALISED MEDICINE.docx
+++ b/articles/Original/DATA SCIENCE IN BIOLOGY PERSONALISED MEDICINE.docx
@@ -262,27 +262,7 @@
           <w:szCs w:val="28"/>
           <w:lang w:val="en-US"/>
         </w:rPr>
-        <w:t xml:space="preserve">Many methodological articles focus on yes/no decision tasks </w:t>
-      </w:r>
-      <w:proofErr w:type="gramStart"/>
-      <w:r>
-        <w:rPr>
-          <w:rFonts w:ascii="Times New Roman" w:hAnsi="Times New Roman" w:cs="Times New Roman"/>
-          <w:sz w:val="28"/>
-          <w:szCs w:val="28"/>
-          <w:lang w:val="en-US"/>
-        </w:rPr>
-        <w:t>e.g.</w:t>
-      </w:r>
-      <w:proofErr w:type="gramEnd"/>
-      <w:r>
-        <w:rPr>
-          <w:rFonts w:ascii="Times New Roman" w:hAnsi="Times New Roman" w:cs="Times New Roman"/>
-          <w:sz w:val="28"/>
-          <w:szCs w:val="28"/>
-          <w:lang w:val="en-US"/>
-        </w:rPr>
-        <w:t xml:space="preserve"> disease progression / no disease progression or clinical trial endpoint met / not met. Models with binary outcomes can be appropriate in certain situations but in most cases, a more comprehensive outcome is more helpful. For example, </w:t>
+        <w:t xml:space="preserve">Many methodological articles focus on yes/no decision tasks. Models with binary outcomes can be appropriate in certain situations but in most cases, a more comprehensive outcome is more helpful. For example, </w:t>
       </w:r>
       <w:r>
         <w:rPr>
@@ -432,7 +412,7 @@
           <w:szCs w:val="28"/>
           <w:lang w:val="en-US"/>
         </w:rPr>
-        <w:t xml:space="preserve">Overall, the ambition of research towards personalized medicine should be to move from a system analysis perspective to a system control view that allows for the planning of optimal medical interventions at the right time and </w:t>
+        <w:t xml:space="preserve">Overall, the ambition of research towards personalized medicine should be to move from a system analysis perspective to a system control view that allows for the planning of optimal medical interventions at the right time and dose on an individual basis. New computational modelling approaches that go </w:t>
       </w:r>
       <w:r>
         <w:rPr>
@@ -442,7 +422,7 @@
           <w:lang w:val="en-US"/>
         </w:rPr>
         <w:lastRenderedPageBreak/>
-        <w:t xml:space="preserve">dose on an individual basis. New computational modelling approaches that go beyond the current machine learning methodology may play an increasing role </w:t>
+        <w:t xml:space="preserve">beyond the current machine learning methodology may play an increasing role </w:t>
       </w:r>
       <w:r>
         <w:rPr>

</xml_diff>